<commit_message>
Fix format issues 09/06/2016
</commit_message>
<xml_diff>
--- a/CV-matthieu-lemoine.docx
+++ b/CV-matthieu-lemoine.docx
@@ -660,21 +660,7 @@
                       <w:sz w:val="14"/>
                       <w:szCs w:val="14"/>
                     </w:rPr>
-                    <w:t xml:space="preserve">Résidence Léonard de Vinci, </w:t>
-                  </w:r>
-                  <w:r>
-                    <w:rPr>
-                      <w:sz w:val="14"/>
-                      <w:szCs w:val="14"/>
-                    </w:rPr>
-                    <w:t xml:space="preserve">          </w:t>
-                  </w:r>
-                  <w:r>
-                    <w:rPr>
-                      <w:sz w:val="14"/>
-                      <w:szCs w:val="14"/>
-                    </w:rPr>
-                    <w:t>Appartement C303A, 59650 Villeneuve d’Ascq, France</w:t>
+                    <w:t>Lille</w:t>
                   </w:r>
                 </w:p>
                 <w:p>
@@ -750,21 +736,76 @@
                       <w:sz w:val="14"/>
                       <w:szCs w:val="14"/>
                     </w:rPr>
-                    <w:t>développement. Je suis de plus cofondateur de Dside. Dside est une application mobile</w:t>
+                    <w:t xml:space="preserve">développement. Je </w:t>
                   </w:r>
                   <w:r>
                     <w:rPr>
                       <w:sz w:val="14"/>
                       <w:szCs w:val="14"/>
                     </w:rPr>
-                    <w:t xml:space="preserve"> </w:t>
-                  </w:r>
+                    <w:t xml:space="preserve">cherche un poste de full </w:t>
+                  </w:r>
+                  <w:proofErr w:type="spellStart"/>
                   <w:r>
                     <w:rPr>
                       <w:sz w:val="14"/>
                       <w:szCs w:val="14"/>
                     </w:rPr>
-                    <w:t>disponible sur l'App Store et sur Google Play permettant de prendre des décisions en demandant l'avis de ses amis.</w:t>
+                    <w:t>stack</w:t>
+                  </w:r>
+                  <w:proofErr w:type="spellEnd"/>
+                  <w:r>
+                    <w:rPr>
+                      <w:sz w:val="14"/>
+                      <w:szCs w:val="14"/>
+                    </w:rPr>
+                    <w:t xml:space="preserve"> </w:t>
+                  </w:r>
+                  <w:proofErr w:type="spellStart"/>
+                  <w:r>
+                    <w:rPr>
+                      <w:sz w:val="14"/>
+                      <w:szCs w:val="14"/>
+                    </w:rPr>
+                    <w:t>Javascript</w:t>
+                  </w:r>
+                  <w:proofErr w:type="spellEnd"/>
+                  <w:r>
+                    <w:rPr>
+                      <w:sz w:val="14"/>
+                      <w:szCs w:val="14"/>
+                    </w:rPr>
+                    <w:t xml:space="preserve"> </w:t>
+                  </w:r>
+                  <w:proofErr w:type="spellStart"/>
+                  <w:r>
+                    <w:rPr>
+                      <w:sz w:val="14"/>
+                      <w:szCs w:val="14"/>
+                    </w:rPr>
+                    <w:t>developer</w:t>
+                  </w:r>
+                  <w:proofErr w:type="spellEnd"/>
+                  <w:r>
+                    <w:rPr>
+                      <w:sz w:val="14"/>
+                      <w:szCs w:val="14"/>
+                    </w:rPr>
+                    <w:t xml:space="preserve"> dans la région de Lille en startup ou chez un éditeur</w:t>
+                  </w:r>
+                  <w:r>
+                    <w:rPr>
+                      <w:sz w:val="14"/>
+                      <w:szCs w:val="14"/>
+                    </w:rPr>
+                    <w:t xml:space="preserve"> à partir d’octobre 2016</w:t>
+                  </w:r>
+                  <w:r>
+                    <w:rPr>
+                      <w:sz w:val="14"/>
+                      <w:szCs w:val="14"/>
+                    </w:rPr>
+                    <w:t>.</w:t>
                   </w:r>
                 </w:p>
               </w:txbxContent>
@@ -789,6 +830,186 @@
           <w:cols w:space="720"/>
         </w:sectPr>
       </w:pPr>
+      <w:r>
+        <w:rPr>
+          <w:noProof/>
+        </w:rPr>
+        <w:drawing>
+          <wp:anchor distT="0" distB="0" distL="114300" distR="114300" simplePos="0" relativeHeight="251660800" behindDoc="0" locked="0" layoutInCell="1" allowOverlap="1" wp14:anchorId="51A90223" wp14:editId="5BC3D613">
+            <wp:simplePos x="0" y="0"/>
+            <wp:positionH relativeFrom="column">
+              <wp:posOffset>-1581559</wp:posOffset>
+            </wp:positionH>
+            <wp:positionV relativeFrom="paragraph">
+              <wp:posOffset>1021715</wp:posOffset>
+            </wp:positionV>
+            <wp:extent cx="157480" cy="198755"/>
+            <wp:effectExtent l="0" t="0" r="0" b="0"/>
+            <wp:wrapNone/>
+            <wp:docPr id="18" name="Image 18"/>
+            <wp:cNvGraphicFramePr>
+              <a:graphicFrameLocks xmlns:a="http://schemas.openxmlformats.org/drawingml/2006/main" noChangeAspect="1"/>
+            </wp:cNvGraphicFramePr>
+            <a:graphic xmlns:a="http://schemas.openxmlformats.org/drawingml/2006/main">
+              <a:graphicData uri="http://schemas.openxmlformats.org/drawingml/2006/picture">
+                <pic:pic xmlns:pic="http://schemas.openxmlformats.org/drawingml/2006/picture">
+                  <pic:nvPicPr>
+                    <pic:cNvPr id="0" name="phone.PNG"/>
+                    <pic:cNvPicPr/>
+                  </pic:nvPicPr>
+                  <pic:blipFill>
+                    <a:blip r:embed="rId8">
+                      <a:extLst>
+                        <a:ext uri="{28A0092B-C50C-407E-A947-70E740481C1C}">
+                          <a14:useLocalDpi xmlns:a14="http://schemas.microsoft.com/office/drawing/2010/main" val="0"/>
+                        </a:ext>
+                      </a:extLst>
+                    </a:blip>
+                    <a:stretch>
+                      <a:fillRect/>
+                    </a:stretch>
+                  </pic:blipFill>
+                  <pic:spPr>
+                    <a:xfrm>
+                      <a:off x="0" y="0"/>
+                      <a:ext cx="157480" cy="198755"/>
+                    </a:xfrm>
+                    <a:prstGeom prst="rect">
+                      <a:avLst/>
+                    </a:prstGeom>
+                  </pic:spPr>
+                </pic:pic>
+              </a:graphicData>
+            </a:graphic>
+            <wp14:sizeRelH relativeFrom="page">
+              <wp14:pctWidth>0</wp14:pctWidth>
+            </wp14:sizeRelH>
+            <wp14:sizeRelV relativeFrom="page">
+              <wp14:pctHeight>0</wp14:pctHeight>
+            </wp14:sizeRelV>
+          </wp:anchor>
+        </w:drawing>
+      </w:r>
+      <w:r>
+        <w:rPr>
+          <w:noProof/>
+        </w:rPr>
+        <w:drawing>
+          <wp:anchor distT="0" distB="0" distL="114300" distR="114300" simplePos="0" relativeHeight="251661824" behindDoc="0" locked="0" layoutInCell="1" allowOverlap="1" wp14:anchorId="1FE0CFF7" wp14:editId="0E96FE5E">
+            <wp:simplePos x="0" y="0"/>
+            <wp:positionH relativeFrom="column">
+              <wp:posOffset>-1569085</wp:posOffset>
+            </wp:positionH>
+            <wp:positionV relativeFrom="paragraph">
+              <wp:posOffset>820420</wp:posOffset>
+            </wp:positionV>
+            <wp:extent cx="142875" cy="107950"/>
+            <wp:effectExtent l="0" t="0" r="0" b="0"/>
+            <wp:wrapNone/>
+            <wp:docPr id="17" name="Image 17"/>
+            <wp:cNvGraphicFramePr>
+              <a:graphicFrameLocks xmlns:a="http://schemas.openxmlformats.org/drawingml/2006/main" noChangeAspect="1"/>
+            </wp:cNvGraphicFramePr>
+            <a:graphic xmlns:a="http://schemas.openxmlformats.org/drawingml/2006/main">
+              <a:graphicData uri="http://schemas.openxmlformats.org/drawingml/2006/picture">
+                <pic:pic xmlns:pic="http://schemas.openxmlformats.org/drawingml/2006/picture">
+                  <pic:nvPicPr>
+                    <pic:cNvPr id="0" name="mail.PNG"/>
+                    <pic:cNvPicPr/>
+                  </pic:nvPicPr>
+                  <pic:blipFill>
+                    <a:blip r:embed="rId9">
+                      <a:extLst>
+                        <a:ext uri="{28A0092B-C50C-407E-A947-70E740481C1C}">
+                          <a14:useLocalDpi xmlns:a14="http://schemas.microsoft.com/office/drawing/2010/main" val="0"/>
+                        </a:ext>
+                      </a:extLst>
+                    </a:blip>
+                    <a:stretch>
+                      <a:fillRect/>
+                    </a:stretch>
+                  </pic:blipFill>
+                  <pic:spPr>
+                    <a:xfrm>
+                      <a:off x="0" y="0"/>
+                      <a:ext cx="142875" cy="107950"/>
+                    </a:xfrm>
+                    <a:prstGeom prst="rect">
+                      <a:avLst/>
+                    </a:prstGeom>
+                  </pic:spPr>
+                </pic:pic>
+              </a:graphicData>
+            </a:graphic>
+            <wp14:sizeRelH relativeFrom="page">
+              <wp14:pctWidth>0</wp14:pctWidth>
+            </wp14:sizeRelH>
+            <wp14:sizeRelV relativeFrom="page">
+              <wp14:pctHeight>0</wp14:pctHeight>
+            </wp14:sizeRelV>
+          </wp:anchor>
+        </w:drawing>
+      </w:r>
+      <w:r>
+        <w:rPr>
+          <w:noProof/>
+        </w:rPr>
+        <w:drawing>
+          <wp:anchor distT="0" distB="0" distL="114300" distR="114300" simplePos="0" relativeHeight="251659776" behindDoc="0" locked="0" layoutInCell="1" allowOverlap="1" wp14:anchorId="55B47BFE" wp14:editId="08059E97">
+            <wp:simplePos x="0" y="0"/>
+            <wp:positionH relativeFrom="column">
+              <wp:posOffset>-1569085</wp:posOffset>
+            </wp:positionH>
+            <wp:positionV relativeFrom="paragraph">
+              <wp:posOffset>1267460</wp:posOffset>
+            </wp:positionV>
+            <wp:extent cx="107950" cy="148590"/>
+            <wp:effectExtent l="0" t="0" r="0" b="0"/>
+            <wp:wrapNone/>
+            <wp:docPr id="16" name="Image 16"/>
+            <wp:cNvGraphicFramePr>
+              <a:graphicFrameLocks xmlns:a="http://schemas.openxmlformats.org/drawingml/2006/main" noChangeAspect="1"/>
+            </wp:cNvGraphicFramePr>
+            <a:graphic xmlns:a="http://schemas.openxmlformats.org/drawingml/2006/main">
+              <a:graphicData uri="http://schemas.openxmlformats.org/drawingml/2006/picture">
+                <pic:pic xmlns:pic="http://schemas.openxmlformats.org/drawingml/2006/picture">
+                  <pic:nvPicPr>
+                    <pic:cNvPr id="0" name="adresse.PNG"/>
+                    <pic:cNvPicPr/>
+                  </pic:nvPicPr>
+                  <pic:blipFill>
+                    <a:blip r:embed="rId10">
+                      <a:extLst>
+                        <a:ext uri="{28A0092B-C50C-407E-A947-70E740481C1C}">
+                          <a14:useLocalDpi xmlns:a14="http://schemas.microsoft.com/office/drawing/2010/main" val="0"/>
+                        </a:ext>
+                      </a:extLst>
+                    </a:blip>
+                    <a:stretch>
+                      <a:fillRect/>
+                    </a:stretch>
+                  </pic:blipFill>
+                  <pic:spPr>
+                    <a:xfrm>
+                      <a:off x="0" y="0"/>
+                      <a:ext cx="107950" cy="148590"/>
+                    </a:xfrm>
+                    <a:prstGeom prst="rect">
+                      <a:avLst/>
+                    </a:prstGeom>
+                  </pic:spPr>
+                </pic:pic>
+              </a:graphicData>
+            </a:graphic>
+            <wp14:sizeRelH relativeFrom="page">
+              <wp14:pctWidth>0</wp14:pctWidth>
+            </wp14:sizeRelH>
+            <wp14:sizeRelV relativeFrom="page">
+              <wp14:pctHeight>0</wp14:pctHeight>
+            </wp14:sizeRelV>
+          </wp:anchor>
+        </w:drawing>
+      </w:r>
       <w:r>
         <w:rPr>
           <w:rFonts w:ascii="Calibri"/>
@@ -1659,7 +1880,7 @@
           <w:noProof/>
         </w:rPr>
         <w:drawing>
-          <wp:anchor distT="0" distB="0" distL="114300" distR="114300" simplePos="0" relativeHeight="251657728" behindDoc="0" locked="0" layoutInCell="1" allowOverlap="1" wp14:anchorId="7ED1C722" wp14:editId="50D1552B">
+          <wp:anchor distT="0" distB="0" distL="114300" distR="114300" simplePos="0" relativeHeight="251657728" behindDoc="0" locked="0" layoutInCell="1" allowOverlap="1" wp14:anchorId="5AA1ACC5" wp14:editId="076DD7F6">
             <wp:simplePos x="0" y="0"/>
             <wp:positionH relativeFrom="column">
               <wp:posOffset>4723406</wp:posOffset>
@@ -1682,7 +1903,7 @@
                     <pic:cNvPicPr/>
                   </pic:nvPicPr>
                   <pic:blipFill>
-                    <a:blip r:embed="rId8">
+                    <a:blip r:embed="rId11">
                       <a:extLst>
                         <a:ext uri="{28A0092B-C50C-407E-A947-70E740481C1C}">
                           <a14:useLocalDpi xmlns:a14="http://schemas.microsoft.com/office/drawing/2010/main" val="0"/>
@@ -1719,7 +1940,7 @@
           <w:noProof/>
         </w:rPr>
         <w:drawing>
-          <wp:anchor distT="0" distB="0" distL="114300" distR="114300" simplePos="0" relativeHeight="251662848" behindDoc="0" locked="0" layoutInCell="1" allowOverlap="1" wp14:anchorId="09BD292B" wp14:editId="38E1023B">
+          <wp:anchor distT="0" distB="0" distL="114300" distR="114300" simplePos="0" relativeHeight="251662848" behindDoc="0" locked="0" layoutInCell="1" allowOverlap="1" wp14:anchorId="1C02BC68" wp14:editId="30029290">
             <wp:simplePos x="0" y="0"/>
             <wp:positionH relativeFrom="column">
               <wp:posOffset>4614545</wp:posOffset>
@@ -1742,7 +1963,7 @@
                     <pic:cNvPicPr/>
                   </pic:nvPicPr>
                   <pic:blipFill>
-                    <a:blip r:embed="rId9">
+                    <a:blip r:embed="rId12">
                       <a:extLst>
                         <a:ext uri="{28A0092B-C50C-407E-A947-70E740481C1C}">
                           <a14:useLocalDpi xmlns:a14="http://schemas.microsoft.com/office/drawing/2010/main" val="0"/>
@@ -1784,7 +2005,7 @@
           <w:szCs w:val="28"/>
         </w:rPr>
         <w:drawing>
-          <wp:anchor distT="0" distB="0" distL="114300" distR="114300" simplePos="0" relativeHeight="251664896" behindDoc="0" locked="0" layoutInCell="1" allowOverlap="1" wp14:anchorId="2B1F6056" wp14:editId="6DBF80FB">
+          <wp:anchor distT="0" distB="0" distL="114300" distR="114300" simplePos="0" relativeHeight="251664896" behindDoc="0" locked="0" layoutInCell="1" allowOverlap="1" wp14:anchorId="6DBD5B4D" wp14:editId="146493A2">
             <wp:simplePos x="0" y="0"/>
             <wp:positionH relativeFrom="column">
               <wp:posOffset>4718050</wp:posOffset>
@@ -1807,7 +2028,7 @@
                     <pic:cNvPicPr/>
                   </pic:nvPicPr>
                   <pic:blipFill>
-                    <a:blip r:embed="rId10">
+                    <a:blip r:embed="rId13">
                       <a:extLst>
                         <a:ext uri="{28A0092B-C50C-407E-A947-70E740481C1C}">
                           <a14:useLocalDpi xmlns:a14="http://schemas.microsoft.com/office/drawing/2010/main" val="0"/>
@@ -1849,7 +2070,7 @@
           <w:szCs w:val="28"/>
         </w:rPr>
         <w:drawing>
-          <wp:anchor distT="0" distB="0" distL="114300" distR="114300" simplePos="0" relativeHeight="251663872" behindDoc="0" locked="0" layoutInCell="1" allowOverlap="1" wp14:anchorId="66C410CC" wp14:editId="0AC54671">
+          <wp:anchor distT="0" distB="0" distL="114300" distR="114300" simplePos="0" relativeHeight="251663872" behindDoc="0" locked="0" layoutInCell="1" allowOverlap="1" wp14:anchorId="71806EA9" wp14:editId="67224E2A">
             <wp:simplePos x="0" y="0"/>
             <wp:positionH relativeFrom="column">
               <wp:posOffset>4750435</wp:posOffset>
@@ -1872,7 +2093,7 @@
                     <pic:cNvPicPr/>
                   </pic:nvPicPr>
                   <pic:blipFill>
-                    <a:blip r:embed="rId11">
+                    <a:blip r:embed="rId14">
                       <a:extLst>
                         <a:ext uri="{28A0092B-C50C-407E-A947-70E740481C1C}">
                           <a14:useLocalDpi xmlns:a14="http://schemas.microsoft.com/office/drawing/2010/main" val="0"/>
@@ -1914,7 +2135,7 @@
           <w:szCs w:val="28"/>
         </w:rPr>
         <w:drawing>
-          <wp:anchor distT="0" distB="0" distL="114300" distR="114300" simplePos="0" relativeHeight="251665920" behindDoc="0" locked="0" layoutInCell="1" allowOverlap="1" wp14:anchorId="4D2C18D8" wp14:editId="2FC1EE5C">
+          <wp:anchor distT="0" distB="0" distL="114300" distR="114300" simplePos="0" relativeHeight="251665920" behindDoc="0" locked="0" layoutInCell="1" allowOverlap="1" wp14:anchorId="2A1D9C5E" wp14:editId="4D048655">
             <wp:simplePos x="0" y="0"/>
             <wp:positionH relativeFrom="column">
               <wp:posOffset>4745355</wp:posOffset>
@@ -1937,7 +2158,7 @@
                     <pic:cNvPicPr/>
                   </pic:nvPicPr>
                   <pic:blipFill>
-                    <a:blip r:embed="rId12">
+                    <a:blip r:embed="rId15">
                       <a:extLst>
                         <a:ext uri="{28A0092B-C50C-407E-A947-70E740481C1C}">
                           <a14:useLocalDpi xmlns:a14="http://schemas.microsoft.com/office/drawing/2010/main" val="0"/>
@@ -2149,6 +2370,8 @@
                   <w:r>
                     <w:t>AngularJS</w:t>
                   </w:r>
+                  <w:bookmarkStart w:id="0" w:name="_GoBack"/>
+                  <w:bookmarkEnd w:id="0"/>
                   <w:proofErr w:type="spellEnd"/>
                 </w:p>
                 <w:p>
@@ -2735,186 +2958,6 @@
           </v:shape>
         </w:pict>
       </w:r>
-      <w:r>
-        <w:rPr>
-          <w:noProof/>
-        </w:rPr>
-        <w:drawing>
-          <wp:anchor distT="0" distB="0" distL="114300" distR="114300" simplePos="0" relativeHeight="251659776" behindDoc="0" locked="0" layoutInCell="1" allowOverlap="1" wp14:anchorId="3DE21BBC" wp14:editId="264ECCBF">
-            <wp:simplePos x="0" y="0"/>
-            <wp:positionH relativeFrom="column">
-              <wp:posOffset>-1569692</wp:posOffset>
-            </wp:positionH>
-            <wp:positionV relativeFrom="paragraph">
-              <wp:posOffset>1156887</wp:posOffset>
-            </wp:positionV>
-            <wp:extent cx="107950" cy="148590"/>
-            <wp:effectExtent l="0" t="0" r="0" b="0"/>
-            <wp:wrapNone/>
-            <wp:docPr id="16" name="Image 16"/>
-            <wp:cNvGraphicFramePr>
-              <a:graphicFrameLocks xmlns:a="http://schemas.openxmlformats.org/drawingml/2006/main" noChangeAspect="1"/>
-            </wp:cNvGraphicFramePr>
-            <a:graphic xmlns:a="http://schemas.openxmlformats.org/drawingml/2006/main">
-              <a:graphicData uri="http://schemas.openxmlformats.org/drawingml/2006/picture">
-                <pic:pic xmlns:pic="http://schemas.openxmlformats.org/drawingml/2006/picture">
-                  <pic:nvPicPr>
-                    <pic:cNvPr id="0" name="adresse.PNG"/>
-                    <pic:cNvPicPr/>
-                  </pic:nvPicPr>
-                  <pic:blipFill>
-                    <a:blip r:embed="rId13">
-                      <a:extLst>
-                        <a:ext uri="{28A0092B-C50C-407E-A947-70E740481C1C}">
-                          <a14:useLocalDpi xmlns:a14="http://schemas.microsoft.com/office/drawing/2010/main" val="0"/>
-                        </a:ext>
-                      </a:extLst>
-                    </a:blip>
-                    <a:stretch>
-                      <a:fillRect/>
-                    </a:stretch>
-                  </pic:blipFill>
-                  <pic:spPr>
-                    <a:xfrm>
-                      <a:off x="0" y="0"/>
-                      <a:ext cx="107950" cy="148590"/>
-                    </a:xfrm>
-                    <a:prstGeom prst="rect">
-                      <a:avLst/>
-                    </a:prstGeom>
-                  </pic:spPr>
-                </pic:pic>
-              </a:graphicData>
-            </a:graphic>
-            <wp14:sizeRelH relativeFrom="page">
-              <wp14:pctWidth>0</wp14:pctWidth>
-            </wp14:sizeRelH>
-            <wp14:sizeRelV relativeFrom="page">
-              <wp14:pctHeight>0</wp14:pctHeight>
-            </wp14:sizeRelV>
-          </wp:anchor>
-        </w:drawing>
-      </w:r>
-      <w:r>
-        <w:rPr>
-          <w:noProof/>
-        </w:rPr>
-        <w:drawing>
-          <wp:anchor distT="0" distB="0" distL="114300" distR="114300" simplePos="0" relativeHeight="251660800" behindDoc="0" locked="0" layoutInCell="1" allowOverlap="1" wp14:anchorId="38117FDF" wp14:editId="1263689A">
-            <wp:simplePos x="0" y="0"/>
-            <wp:positionH relativeFrom="column">
-              <wp:posOffset>-1585595</wp:posOffset>
-            </wp:positionH>
-            <wp:positionV relativeFrom="paragraph">
-              <wp:posOffset>862965</wp:posOffset>
-            </wp:positionV>
-            <wp:extent cx="157480" cy="198755"/>
-            <wp:effectExtent l="0" t="0" r="0" b="0"/>
-            <wp:wrapNone/>
-            <wp:docPr id="18" name="Image 18"/>
-            <wp:cNvGraphicFramePr>
-              <a:graphicFrameLocks xmlns:a="http://schemas.openxmlformats.org/drawingml/2006/main" noChangeAspect="1"/>
-            </wp:cNvGraphicFramePr>
-            <a:graphic xmlns:a="http://schemas.openxmlformats.org/drawingml/2006/main">
-              <a:graphicData uri="http://schemas.openxmlformats.org/drawingml/2006/picture">
-                <pic:pic xmlns:pic="http://schemas.openxmlformats.org/drawingml/2006/picture">
-                  <pic:nvPicPr>
-                    <pic:cNvPr id="0" name="phone.PNG"/>
-                    <pic:cNvPicPr/>
-                  </pic:nvPicPr>
-                  <pic:blipFill>
-                    <a:blip r:embed="rId14">
-                      <a:extLst>
-                        <a:ext uri="{28A0092B-C50C-407E-A947-70E740481C1C}">
-                          <a14:useLocalDpi xmlns:a14="http://schemas.microsoft.com/office/drawing/2010/main" val="0"/>
-                        </a:ext>
-                      </a:extLst>
-                    </a:blip>
-                    <a:stretch>
-                      <a:fillRect/>
-                    </a:stretch>
-                  </pic:blipFill>
-                  <pic:spPr>
-                    <a:xfrm>
-                      <a:off x="0" y="0"/>
-                      <a:ext cx="157480" cy="198755"/>
-                    </a:xfrm>
-                    <a:prstGeom prst="rect">
-                      <a:avLst/>
-                    </a:prstGeom>
-                  </pic:spPr>
-                </pic:pic>
-              </a:graphicData>
-            </a:graphic>
-            <wp14:sizeRelH relativeFrom="page">
-              <wp14:pctWidth>0</wp14:pctWidth>
-            </wp14:sizeRelH>
-            <wp14:sizeRelV relativeFrom="page">
-              <wp14:pctHeight>0</wp14:pctHeight>
-            </wp14:sizeRelV>
-          </wp:anchor>
-        </w:drawing>
-      </w:r>
-      <w:r>
-        <w:rPr>
-          <w:noProof/>
-        </w:rPr>
-        <w:drawing>
-          <wp:anchor distT="0" distB="0" distL="114300" distR="114300" simplePos="0" relativeHeight="251661824" behindDoc="0" locked="0" layoutInCell="1" allowOverlap="1" wp14:anchorId="0AB0A694" wp14:editId="35F32BF2">
-            <wp:simplePos x="0" y="0"/>
-            <wp:positionH relativeFrom="column">
-              <wp:posOffset>-1569085</wp:posOffset>
-            </wp:positionH>
-            <wp:positionV relativeFrom="paragraph">
-              <wp:posOffset>637540</wp:posOffset>
-            </wp:positionV>
-            <wp:extent cx="142875" cy="107950"/>
-            <wp:effectExtent l="0" t="0" r="0" b="0"/>
-            <wp:wrapNone/>
-            <wp:docPr id="17" name="Image 17"/>
-            <wp:cNvGraphicFramePr>
-              <a:graphicFrameLocks xmlns:a="http://schemas.openxmlformats.org/drawingml/2006/main" noChangeAspect="1"/>
-            </wp:cNvGraphicFramePr>
-            <a:graphic xmlns:a="http://schemas.openxmlformats.org/drawingml/2006/main">
-              <a:graphicData uri="http://schemas.openxmlformats.org/drawingml/2006/picture">
-                <pic:pic xmlns:pic="http://schemas.openxmlformats.org/drawingml/2006/picture">
-                  <pic:nvPicPr>
-                    <pic:cNvPr id="0" name="mail.PNG"/>
-                    <pic:cNvPicPr/>
-                  </pic:nvPicPr>
-                  <pic:blipFill>
-                    <a:blip r:embed="rId15">
-                      <a:extLst>
-                        <a:ext uri="{28A0092B-C50C-407E-A947-70E740481C1C}">
-                          <a14:useLocalDpi xmlns:a14="http://schemas.microsoft.com/office/drawing/2010/main" val="0"/>
-                        </a:ext>
-                      </a:extLst>
-                    </a:blip>
-                    <a:stretch>
-                      <a:fillRect/>
-                    </a:stretch>
-                  </pic:blipFill>
-                  <pic:spPr>
-                    <a:xfrm>
-                      <a:off x="0" y="0"/>
-                      <a:ext cx="142875" cy="107950"/>
-                    </a:xfrm>
-                    <a:prstGeom prst="rect">
-                      <a:avLst/>
-                    </a:prstGeom>
-                  </pic:spPr>
-                </pic:pic>
-              </a:graphicData>
-            </a:graphic>
-            <wp14:sizeRelH relativeFrom="page">
-              <wp14:pctWidth>0</wp14:pctWidth>
-            </wp14:sizeRelH>
-            <wp14:sizeRelV relativeFrom="page">
-              <wp14:pctHeight>0</wp14:pctHeight>
-            </wp14:sizeRelV>
-          </wp:anchor>
-        </w:drawing>
-      </w:r>
     </w:p>
     <w:p>
       <w:pPr>
@@ -2925,8 +2968,6 @@
           <w:lang w:val="fr-FR"/>
         </w:rPr>
       </w:pPr>
-      <w:bookmarkStart w:id="0" w:name="_GoBack"/>
-      <w:bookmarkEnd w:id="0"/>
       <w:r>
         <w:rPr>
           <w:lang w:val="fr-FR"/>

</xml_diff>